<commit_message>
Adição do link do video ao relatorio final
Adição do video de apresentacao das duas novas funcionalidades ao relatorio
</commit_message>
<xml_diff>
--- a/Project/Phase 2/Relatorio_Final_ES.docx
+++ b/Project/Phase 2/Relatorio_Final_ES.docx
@@ -751,13 +751,7 @@
         <w:rPr>
           <w:color w:val="000000" w:themeColor="text1"/>
         </w:rPr>
-        <w:t xml:space="preserve"> De</w:t>
-      </w:r>
-      <w:r>
-        <w:rPr>
-          <w:color w:val="000000" w:themeColor="text1"/>
-        </w:rPr>
-        <w:t xml:space="preserve"> seguida seguimos para a sua implementação usando o programa </w:t>
+        <w:t xml:space="preserve"> De seguida seguimos para a sua implementação usando o programa </w:t>
       </w:r>
       <w:proofErr w:type="spellStart"/>
       <w:r>
@@ -1167,13 +1161,7 @@
         <w:rPr>
           <w:color w:val="000000" w:themeColor="text1"/>
         </w:rPr>
-        <w:t>o diagrama de recursos</w:t>
-      </w:r>
-      <w:r>
-        <w:rPr>
-          <w:color w:val="000000" w:themeColor="text1"/>
-        </w:rPr>
-        <w:t>:</w:t>
+        <w:t>o diagrama de recursos:</w:t>
       </w:r>
     </w:p>
     <w:p>
@@ -1298,26 +1286,18 @@
           <w:sz w:val="44"/>
           <w:szCs w:val="44"/>
         </w:rPr>
-        <w:t>D</w:t>
-      </w:r>
-      <w:r>
+        <w:t>Descriptions</w:t>
+      </w:r>
+      <w:proofErr w:type="spellEnd"/>
+    </w:p>
+    <w:p>
+      <w:pPr>
+        <w:jc w:val="center"/>
         <w:rPr>
           <w:color w:val="4472C4" w:themeColor="accent1"/>
           <w:sz w:val="44"/>
           <w:szCs w:val="44"/>
         </w:rPr>
-        <w:t>escriptions</w:t>
-      </w:r>
-      <w:proofErr w:type="spellEnd"/>
-    </w:p>
-    <w:p>
-      <w:pPr>
-        <w:jc w:val="center"/>
-        <w:rPr>
-          <w:color w:val="4472C4" w:themeColor="accent1"/>
-          <w:sz w:val="44"/>
-          <w:szCs w:val="44"/>
-        </w:rPr>
       </w:pPr>
     </w:p>
     <w:p>
@@ -1338,6 +1318,7 @@
         </w:rPr>
         <w:t xml:space="preserve">Use case: </w:t>
       </w:r>
+      <w:proofErr w:type="gramStart"/>
       <w:r>
         <w:rPr>
           <w:color w:val="000000" w:themeColor="text1"/>
@@ -1360,7 +1341,16 @@
           <w:sz w:val="24"/>
           <w:szCs w:val="24"/>
         </w:rPr>
-        <w:t xml:space="preserve">novo </w:t>
+        <w:t>novo</w:t>
+      </w:r>
+      <w:proofErr w:type="gramEnd"/>
+      <w:r>
+        <w:rPr>
+          <w:color w:val="000000" w:themeColor="text1"/>
+          <w:sz w:val="24"/>
+          <w:szCs w:val="24"/>
+        </w:rPr>
+        <w:t xml:space="preserve"> </w:t>
       </w:r>
       <w:r>
         <w:rPr>
@@ -1876,7 +1866,25 @@
           <w:sz w:val="24"/>
           <w:szCs w:val="24"/>
         </w:rPr>
-        <w:t xml:space="preserve">O sistema cria um novo recurso. </w:t>
+        <w:t xml:space="preserve">O sistema </w:t>
+      </w:r>
+      <w:proofErr w:type="gramStart"/>
+      <w:r>
+        <w:rPr>
+          <w:color w:val="000000" w:themeColor="text1"/>
+          <w:sz w:val="24"/>
+          <w:szCs w:val="24"/>
+        </w:rPr>
+        <w:t>cria um novo</w:t>
+      </w:r>
+      <w:proofErr w:type="gramEnd"/>
+      <w:r>
+        <w:rPr>
+          <w:color w:val="000000" w:themeColor="text1"/>
+          <w:sz w:val="24"/>
+          <w:szCs w:val="24"/>
+        </w:rPr>
+        <w:t xml:space="preserve"> recurso. </w:t>
       </w:r>
     </w:p>
     <w:p>
@@ -5292,23 +5300,7 @@
           <w:sz w:val="24"/>
           <w:szCs w:val="24"/>
         </w:rPr>
-        <w:t xml:space="preserve">Enviar mensagem de correio </w:t>
-      </w:r>
-      <w:r>
-        <w:rPr>
-          <w:color w:val="000000" w:themeColor="text1"/>
-          <w:sz w:val="24"/>
-          <w:szCs w:val="24"/>
-        </w:rPr>
-        <w:t>eletrónico</w:t>
-      </w:r>
-      <w:r>
-        <w:rPr>
-          <w:color w:val="000000" w:themeColor="text1"/>
-          <w:sz w:val="24"/>
-          <w:szCs w:val="24"/>
-        </w:rPr>
-        <w:t xml:space="preserve"> </w:t>
+        <w:t xml:space="preserve">Enviar mensagem de correio eletrónico </w:t>
       </w:r>
     </w:p>
     <w:p>
@@ -6133,17 +6125,11 @@
       </w:r>
     </w:p>
     <w:p>
-      <w:pPr>
-        <w:rPr>
-          <w:lang w:val="en-US"/>
-        </w:rPr>
-      </w:pPr>
-      <w:proofErr w:type="spellStart"/>
-      <w:r>
-        <w:rPr>
-          <w:b/>
-          <w:bCs/>
-          <w:lang w:val="en-US"/>
+      <w:proofErr w:type="spellStart"/>
+      <w:r>
+        <w:rPr>
+          <w:b/>
+          <w:bCs/>
         </w:rPr>
         <w:t>PostConditions</w:t>
       </w:r>
@@ -6152,24 +6138,12 @@
         <w:rPr>
           <w:b/>
           <w:bCs/>
-          <w:lang w:val="en-US"/>
         </w:rPr>
         <w:t>:</w:t>
       </w:r>
       <w:r>
-        <w:rPr>
-          <w:lang w:val="en-US"/>
-        </w:rPr>
-        <w:t xml:space="preserve"> </w:t>
-      </w:r>
-      <w:proofErr w:type="spellStart"/>
-      <w:r>
-        <w:rPr>
-          <w:lang w:val="en-US"/>
-        </w:rPr>
-        <w:t>Nenhuma</w:t>
-      </w:r>
-      <w:proofErr w:type="spellEnd"/>
+        <w:t xml:space="preserve"> Nenhuma</w:t>
+      </w:r>
     </w:p>
     <w:p>
       <w:pPr>
@@ -6178,28 +6152,37 @@
           <w:color w:val="4472C4" w:themeColor="accent1"/>
           <w:sz w:val="44"/>
           <w:szCs w:val="44"/>
-          <w:lang w:val="en-US"/>
-        </w:rPr>
-      </w:pPr>
+        </w:rPr>
+      </w:pPr>
+      <w:proofErr w:type="spellStart"/>
       <w:r>
         <w:rPr>
           <w:color w:val="4472C4" w:themeColor="accent1"/>
           <w:sz w:val="44"/>
           <w:szCs w:val="44"/>
-          <w:lang w:val="en-US"/>
         </w:rPr>
         <w:lastRenderedPageBreak/>
-        <w:t>Use</w:t>
-      </w:r>
+        <w:t>User</w:t>
+      </w:r>
+      <w:proofErr w:type="spellEnd"/>
       <w:r>
         <w:rPr>
           <w:color w:val="4472C4" w:themeColor="accent1"/>
           <w:sz w:val="44"/>
           <w:szCs w:val="44"/>
-          <w:lang w:val="en-US"/>
-        </w:rPr>
-        <w:t>r Stories</w:t>
-      </w:r>
+        </w:rPr>
+        <w:t xml:space="preserve"> </w:t>
+      </w:r>
+      <w:proofErr w:type="spellStart"/>
+      <w:r>
+        <w:rPr>
+          <w:color w:val="4472C4" w:themeColor="accent1"/>
+          <w:sz w:val="44"/>
+          <w:szCs w:val="44"/>
+        </w:rPr>
+        <w:t>Stories</w:t>
+      </w:r>
+      <w:proofErr w:type="spellEnd"/>
     </w:p>
     <w:p>
       <w:pPr>
@@ -7159,7 +7142,15 @@
     </w:p>
     <w:p>
       <w:r>
-        <w:t>Neste histograma podemos verificar  tal como sugere a figura acima, que existe um elevado número de classes sem dependências diretas, temos cerca de 175 classes com o número de dependências entre 5 a 10, acima de 10 dependências temos cerca de 80 classes, acima de 20 dependências o numero de classes já se reduz para cerca de 25, e acima de 25 dependências já só temos cerca de 10 classes. Sendo a média das dependências 7.06 uma vez que a maior parte das classes tem um número reduzido de dependências e as que apresentam um número mais elevado são poucas.</w:t>
+        <w:t xml:space="preserve">Neste histograma podemos verificar  tal como sugere a figura acima, que existe um elevado número de classes sem dependências diretas, temos cerca de 175 classes com o número de dependências entre 5 </w:t>
+      </w:r>
+      <w:proofErr w:type="gramStart"/>
+      <w:r>
+        <w:t>a</w:t>
+      </w:r>
+      <w:proofErr w:type="gramEnd"/>
+      <w:r>
+        <w:t xml:space="preserve"> 10, acima de 10 dependências temos cerca de 80 classes, acima de 20 dependências o numero de classes já se reduz para cerca de 25, e acima de 25 dependências já só temos cerca de 10 classes. Sendo a média das dependências 7.06 uma vez que a maior parte das classes tem um número reduzido de dependências e as que apresentam um número mais elevado são poucas.</w:t>
       </w:r>
     </w:p>
     <w:p/>
@@ -7502,7 +7493,15 @@
         </w:rPr>
       </w:pPr>
       <w:r>
-        <w:t xml:space="preserve">No histograma acima constatamos que cerca de 260 classes têm entre 0 e 40 dependências transitivas diretas e indiretas, cerca de 10 classes tem entre 41 a 80,  e por fim cerca de 575 classes apresentam um numero de dependências entre 850 a 886, sendo este valor bastante elevado. Assim sendo resulta uma </w:t>
+        <w:t xml:space="preserve">No histograma acima constatamos que cerca de 260 classes têm entre 0 e 40 dependências transitivas diretas e indiretas, cerca de 10 classes tem entre 41 </w:t>
+      </w:r>
+      <w:proofErr w:type="gramStart"/>
+      <w:r>
+        <w:t>a</w:t>
+      </w:r>
+      <w:proofErr w:type="gramEnd"/>
+      <w:r>
+        <w:t xml:space="preserve"> 80,  e por fim cerca de 575 classes apresentam um numero de dependências entre 850 a 886, sendo este valor bastante elevado. Assim sendo resulta uma </w:t>
       </w:r>
       <w:r>
         <w:t>média</w:t>
@@ -7888,7 +7887,15 @@
         </w:rPr>
       </w:pPr>
       <w:r>
-        <w:t>No histograma acima podemos verificar que cerca de 730 classes e interfaces possuem uma dependência diretamente de outra classe entre 0 e 5, cerca de 70 classes e interfaces dependem entre 6 a 12 classes, aproximadamente 30 classes e interfaces dependem  de cerca de 13 a 18 classes, à volta de 10 classes e interfaces dependem de 19 até 24 classes, e aproximadamente  5 classes e interfaces dependem de cerca de 25 a 32 classes. A média  é de 4.23 uma vez que a maior parte das classes  e interfaces tem um número reduzido de dependentes por classe.</w:t>
+        <w:t xml:space="preserve">No histograma acima podemos verificar que cerca de 730 classes e interfaces possuem uma dependência diretamente de outra classe entre 0 e 5, cerca de 70 classes e interfaces dependem entre 6 </w:t>
+      </w:r>
+      <w:proofErr w:type="gramStart"/>
+      <w:r>
+        <w:t>a</w:t>
+      </w:r>
+      <w:proofErr w:type="gramEnd"/>
+      <w:r>
+        <w:t xml:space="preserve"> 12 classes, aproximadamente 30 classes e interfaces dependem  de cerca de 13 a 18 classes, à volta de 10 classes e interfaces dependem de 19 até 24 classes, e aproximadamente  5 classes e interfaces dependem de cerca de 25 a 32 classes. A média  é de 4.23 uma vez que a maior parte das classes  e interfaces tem um número reduzido de dependentes por classe.</w:t>
       </w:r>
     </w:p>
     <w:p>
@@ -9920,7 +9927,15 @@
     </w:p>
     <w:p>
       <w:r>
-        <w:t xml:space="preserve">Neste histograma podemos verificar uma discrepância elevada nas duas barras apresentadas, aproximadamente 110 interfaces dependem direta ou indiretamente de entre 0 a 47 classes ou interfaces, e cerca de 68 interfaces dependem direta ou indiretamente de entre 825 a 875 classes ou interfaces. Assim sendo a média de dependências diretas ou indiretas de cada interface contida neste projeto é de 334.82, sendo este valor bastante elevado o que nos sugere que apesar da média de dependências diretas apresentar um valor bastante aceitável existe um elevado número de dependências indiretas, o que fundamenta a existência dos </w:t>
+        <w:t xml:space="preserve">Neste histograma podemos verificar uma discrepância elevada nas duas barras apresentadas, aproximadamente 110 interfaces dependem direta ou indiretamente de entre 0 </w:t>
+      </w:r>
+      <w:proofErr w:type="gramStart"/>
+      <w:r>
+        <w:t>a</w:t>
+      </w:r>
+      <w:proofErr w:type="gramEnd"/>
+      <w:r>
+        <w:t xml:space="preserve"> 47 classes ou interfaces, e cerca de 68 interfaces dependem direta ou indiretamente de entre 825 a 875 classes ou interfaces. Assim sendo a média de dependências diretas ou indiretas de cada interface contida neste projeto é de 334.82, sendo este valor bastante elevado o que nos sugere que apesar da média de dependências diretas apresentar um valor bastante aceitável existe um elevado número de dependências indiretas, o que fundamenta a existência dos </w:t>
       </w:r>
       <w:proofErr w:type="spellStart"/>
       <w:r>
@@ -10255,7 +10270,15 @@
     </w:p>
     <w:p>
       <w:r>
-        <w:t>Ao analisarmos o histograma verificamos que cerca de 128 interfaces não apresentam dependências diretas de outras classes ou interfaces ou no máximo possuem até 10  classes ou interfaces a dependerem diretamente das mesmas. Aproximadamente 22 interfaces tendem a ter entre 13 a 23 classes ou interfaces a dependerem diretamente delas, verificando-se um decréscimo acentuado do numero de interfaces das quais dependem muitas classes ou interfaces, ainda assim temos uma interfaces das quais dependem diretamente aproximadamente 224 interfaces ou classes. Resultando destes dados uma média de 14.54, ou seja, em média de cada interface dependem diretamente cerca de 15 classes ou interfaces.</w:t>
+        <w:t xml:space="preserve">Ao analisarmos o histograma verificamos que cerca de 128 interfaces não apresentam dependências diretas de outras classes ou interfaces ou no máximo possuem até 10  classes ou interfaces a dependerem diretamente das mesmas. Aproximadamente 22 interfaces tendem a ter entre 13 </w:t>
+      </w:r>
+      <w:proofErr w:type="gramStart"/>
+      <w:r>
+        <w:t>a</w:t>
+      </w:r>
+      <w:proofErr w:type="gramEnd"/>
+      <w:r>
+        <w:t xml:space="preserve"> 23 classes ou interfaces a dependerem diretamente delas, verificando-se um decréscimo acentuado do numero de interfaces das quais dependem muitas classes ou interfaces, ainda assim temos uma interfaces das quais dependem diretamente aproximadamente 224 interfaces ou classes. Resultando destes dados uma média de 14.54, ou seja, em média de cada interface dependem diretamente cerca de 15 classes ou interfaces.</w:t>
       </w:r>
     </w:p>
     <w:p>
@@ -10368,7 +10391,23 @@
           <w:sz w:val="18"/>
           <w:szCs w:val="18"/>
         </w:rPr>
-        <w:t>interfaces das quais dependem diretamente um maior numero de classes ou outras interfaces (</w:t>
+        <w:t xml:space="preserve">interfaces das quais dependem diretamente um maior </w:t>
+      </w:r>
+      <w:proofErr w:type="gramStart"/>
+      <w:r>
+        <w:rPr>
+          <w:sz w:val="18"/>
+          <w:szCs w:val="18"/>
+        </w:rPr>
+        <w:t>numero</w:t>
+      </w:r>
+      <w:proofErr w:type="gramEnd"/>
+      <w:r>
+        <w:rPr>
+          <w:sz w:val="18"/>
+          <w:szCs w:val="18"/>
+        </w:rPr>
+        <w:t xml:space="preserve"> de classes ou outras interfaces (</w:t>
       </w:r>
       <w:proofErr w:type="spellStart"/>
       <w:r>
@@ -10584,7 +10623,15 @@
         <w:t xml:space="preserve">No histograma acima verificamos </w:t>
       </w:r>
       <w:r>
-        <w:t>que cerca de 10 interfaces contem entre 0 a 40 classes ou interfaces a dependerem diretamente ou indiretamente das mesmas, em oposição temos cerca de 150 interfaces das quais dependem direta ou indiretamente entre 610 a 660 interfaces ou classes, observamos ainda que cerca de 5 interfaces possuem ainda um valor exorbitante de cerca de 680 a 725 classes ou interfaces a dependerem direta ou indiretamente das mesmas. Assim sendo verifica-se uma média de 608.61, ou seja, cada interface possui em média cerca de 609 interfaces ou classes da dependerem dela.</w:t>
+        <w:t xml:space="preserve">que cerca de 10 interfaces contem entre 0 </w:t>
+      </w:r>
+      <w:proofErr w:type="gramStart"/>
+      <w:r>
+        <w:t>a</w:t>
+      </w:r>
+      <w:proofErr w:type="gramEnd"/>
+      <w:r>
+        <w:t xml:space="preserve"> 40 classes ou interfaces a dependerem diretamente ou indiretamente das mesmas, em oposição temos cerca de 150 interfaces das quais dependem direta ou indiretamente entre 610 a 660 interfaces ou classes, observamos ainda que cerca de 5 interfaces possuem ainda um valor exorbitante de cerca de 680 a 725 classes ou interfaces a dependerem direta ou indiretamente das mesmas. Assim sendo verifica-se uma média de 608.61, ou seja, cada interface possui em média cerca de 609 interfaces ou classes da dependerem dela.</w:t>
       </w:r>
     </w:p>
     <w:p/>
@@ -11469,7 +11516,15 @@
     <w:p/>
     <w:p>
       <w:r>
-        <w:t xml:space="preserve">No histograma acima verificamos que cerca de 42 packages ou não possuem outros packages a depender direta ou indiretamente deles, e vice versa ou têm apenas cerca de 2 packages a dependerem direta e indiretamente deles e vice versa. Em contraste possuímos cerca de 50 packages dos quais dependem direta ou indiretamente entre 46 a 49 packages e vice versa. De acordo com os dados presentes no histograma obtemos uma média de 26.74, ou seja, em </w:t>
+        <w:t xml:space="preserve">No histograma acima verificamos que cerca de 42 packages ou não possuem outros packages a depender direta ou indiretamente deles, e vice versa ou têm apenas cerca de 2 packages a dependerem direta e indiretamente deles e vice versa. Em contraste possuímos cerca de 50 packages dos quais dependem direta ou indiretamente entre 46 </w:t>
+      </w:r>
+      <w:proofErr w:type="gramStart"/>
+      <w:r>
+        <w:t>a</w:t>
+      </w:r>
+      <w:proofErr w:type="gramEnd"/>
+      <w:r>
+        <w:t xml:space="preserve"> 49 packages e vice versa. De acordo com os dados presentes no histograma obtemos uma média de 26.74, ou seja, em </w:t>
       </w:r>
       <w:r>
         <w:lastRenderedPageBreak/>
@@ -11669,7 +11724,15 @@
     </w:p>
     <w:p>
       <w:r>
-        <w:t xml:space="preserve">Neste histograma podemos verificar cerca de 32 packages possuem entre 0 a 3 packages a dependerem diretamente deles, aproximadamente 14 packages possuem 3 packages a 6 a dependerem diretamente deles, á volta de 11 packages têm entre 6 a 11packages a dependerem diretamente deles, de seguida verifica-se um decréscimo acentuado do número de packages a terem mais de 12 packages a dependerem diretamente deles. Assim verificamos uma média de 7.45, ou seja, de cada package em média dependem diretamente outos 7 packages, o que mais uma vez nos indica uma má estruturação do projeto e pouca </w:t>
+        <w:t xml:space="preserve">Neste histograma podemos verificar cerca de 32 packages possuem entre 0 </w:t>
+      </w:r>
+      <w:proofErr w:type="gramStart"/>
+      <w:r>
+        <w:t>a</w:t>
+      </w:r>
+      <w:proofErr w:type="gramEnd"/>
+      <w:r>
+        <w:t xml:space="preserve"> 3 packages a dependerem diretamente deles, aproximadamente 14 packages possuem 3 packages a 6 a dependerem diretamente deles, á volta de 11 packages têm entre 6 a 11packages a dependerem diretamente deles, de seguida verifica-se um decréscimo acentuado do número de packages a terem mais de 12 packages a dependerem diretamente deles. Assim verificamos uma média de 7.45, ou seja, de cada package em média dependem diretamente outos 7 packages, o que mais uma vez nos indica uma má estruturação do projeto e pouca </w:t>
       </w:r>
       <w:r>
         <w:lastRenderedPageBreak/>
@@ -12151,7 +12214,15 @@
         <w:t xml:space="preserve">Neste histograma </w:t>
       </w:r>
       <w:r>
-        <w:t xml:space="preserve">podemos verificar que aproximadamente 14 packages dependem direta ou indiretamente de 1 a 4 packages, havendo um crescimento abrupto de cerca de 62 packages a dependerem direta ou indiretamente de entre 61 a 64 packages, e visível também que a volta de 7 packages dependem direta ou indiretamente de entre 72 a 76 packages. Verificando-se assim uma média de 52.88, assim sendo em média cada package depende direta ou </w:t>
+        <w:t xml:space="preserve">podemos verificar que aproximadamente 14 packages dependem direta ou indiretamente de 1 a 4 packages, havendo um crescimento abrupto de cerca de 62 packages a dependerem direta ou indiretamente de entre 61 </w:t>
+      </w:r>
+      <w:proofErr w:type="gramStart"/>
+      <w:r>
+        <w:t>a</w:t>
+      </w:r>
+      <w:proofErr w:type="gramEnd"/>
+      <w:r>
+        <w:t xml:space="preserve"> 64 packages, e visível também que a volta de 7 packages dependem direta ou indiretamente de entre 72 a 76 packages. Verificando-se assim uma média de 52.88, assim sendo em média cada package depende direta ou </w:t>
       </w:r>
       <w:r>
         <w:lastRenderedPageBreak/>
@@ -12321,14 +12392,108 @@
     </w:p>
     <w:p>
       <w:pPr>
-        <w:rPr>
-          <w:color w:val="4472C4" w:themeColor="accent1"/>
+        <w:jc w:val="center"/>
+        <w:rPr>
+          <w:color w:val="4472C4" w:themeColor="accent1"/>
+          <w:sz w:val="36"/>
+          <w:szCs w:val="36"/>
+        </w:rPr>
+      </w:pPr>
+      <w:r>
+        <w:rPr>
+          <w:color w:val="4472C4" w:themeColor="accent1"/>
+          <w:sz w:val="36"/>
+          <w:szCs w:val="36"/>
+        </w:rPr>
+        <w:t xml:space="preserve">Link </w:t>
+      </w:r>
+      <w:r>
+        <w:rPr>
+          <w:color w:val="4472C4" w:themeColor="accent1"/>
+          <w:sz w:val="36"/>
+          <w:szCs w:val="36"/>
+        </w:rPr>
+        <w:t>d</w:t>
+      </w:r>
+      <w:r>
+        <w:rPr>
+          <w:color w:val="4472C4" w:themeColor="accent1"/>
+          <w:sz w:val="36"/>
+          <w:szCs w:val="36"/>
+        </w:rPr>
+        <w:t>o video de apresentação das novas funcionalidades implementadas</w:t>
+      </w:r>
+    </w:p>
+    <w:p>
+      <w:pPr>
+        <w:jc w:val="center"/>
+        <w:rPr>
+          <w:color w:val="000000" w:themeColor="text1"/>
+        </w:rPr>
+      </w:pPr>
+      <w:r>
+        <w:rPr>
+          <w:color w:val="000000" w:themeColor="text1"/>
+        </w:rPr>
+        <w:t>https://youtu.be/5GlAPrGndAM</w:t>
+      </w:r>
+    </w:p>
+    <w:p>
+      <w:pPr>
+        <w:jc w:val="center"/>
+        <w:rPr>
+          <w:color w:val="4472C4" w:themeColor="accent1"/>
+          <w:sz w:val="44"/>
+          <w:szCs w:val="44"/>
+        </w:rPr>
+      </w:pPr>
+    </w:p>
+    <w:p>
+      <w:pPr>
+        <w:rPr>
+          <w:color w:val="000000" w:themeColor="text1"/>
+          <w:sz w:val="24"/>
+          <w:szCs w:val="24"/>
+          <w:u w:val="single"/>
+        </w:rPr>
+      </w:pPr>
+    </w:p>
+    <w:p/>
+    <w:p>
+      <w:pPr>
+        <w:jc w:val="center"/>
+        <w:rPr>
+          <w:color w:val="4472C4" w:themeColor="accent1"/>
+          <w:sz w:val="44"/>
+          <w:szCs w:val="44"/>
+        </w:rPr>
+      </w:pPr>
+    </w:p>
+    <w:p>
+      <w:pPr>
+        <w:jc w:val="center"/>
+        <w:rPr>
+          <w:color w:val="4472C4" w:themeColor="accent1"/>
+          <w:sz w:val="44"/>
+          <w:szCs w:val="44"/>
+        </w:rPr>
+      </w:pPr>
+    </w:p>
+    <w:p/>
+    <w:p/>
+    <w:p/>
+    <w:p/>
+    <w:p/>
+    <w:p>
+      <w:pPr>
+        <w:rPr>
           <w:sz w:val="28"/>
           <w:szCs w:val="28"/>
-          <w:lang w:val="en-US"/>
-        </w:rPr>
-      </w:pPr>
-    </w:p>
+        </w:rPr>
+      </w:pPr>
+    </w:p>
+    <w:p/>
+    <w:p/>
     <w:p>
       <w:pPr>
         <w:jc w:val="center"/>
@@ -12336,124 +12501,14 @@
           <w:color w:val="4472C4" w:themeColor="accent1"/>
           <w:sz w:val="44"/>
           <w:szCs w:val="44"/>
-          <w:lang w:val="en-US"/>
-        </w:rPr>
-      </w:pPr>
-    </w:p>
-    <w:p>
-      <w:pPr>
-        <w:rPr>
-          <w:color w:val="000000" w:themeColor="text1"/>
-          <w:sz w:val="24"/>
-          <w:szCs w:val="24"/>
-          <w:u w:val="single"/>
-          <w:lang w:val="en-US"/>
-        </w:rPr>
-      </w:pPr>
-    </w:p>
-    <w:p>
-      <w:pPr>
-        <w:rPr>
-          <w:lang w:val="en-US"/>
-        </w:rPr>
-      </w:pPr>
-    </w:p>
-    <w:p>
-      <w:pPr>
-        <w:jc w:val="center"/>
+        </w:rPr>
+      </w:pPr>
+      <w:r>
         <w:rPr>
           <w:color w:val="4472C4" w:themeColor="accent1"/>
           <w:sz w:val="44"/>
           <w:szCs w:val="44"/>
-          <w:lang w:val="en-US"/>
-        </w:rPr>
-      </w:pPr>
-    </w:p>
-    <w:p>
-      <w:pPr>
-        <w:jc w:val="center"/>
-        <w:rPr>
-          <w:color w:val="4472C4" w:themeColor="accent1"/>
-          <w:sz w:val="44"/>
-          <w:szCs w:val="44"/>
-          <w:lang w:val="en-US"/>
-        </w:rPr>
-      </w:pPr>
-    </w:p>
-    <w:p>
-      <w:pPr>
-        <w:rPr>
-          <w:lang w:val="en-US"/>
-        </w:rPr>
-      </w:pPr>
-    </w:p>
-    <w:p>
-      <w:pPr>
-        <w:rPr>
-          <w:lang w:val="en-US"/>
-        </w:rPr>
-      </w:pPr>
-    </w:p>
-    <w:p>
-      <w:pPr>
-        <w:rPr>
-          <w:lang w:val="en-US"/>
-        </w:rPr>
-      </w:pPr>
-    </w:p>
-    <w:p>
-      <w:pPr>
-        <w:rPr>
-          <w:lang w:val="en-US"/>
-        </w:rPr>
-      </w:pPr>
-    </w:p>
-    <w:p>
-      <w:pPr>
-        <w:rPr>
-          <w:lang w:val="en-US"/>
-        </w:rPr>
-      </w:pPr>
-    </w:p>
-    <w:p>
-      <w:pPr>
-        <w:rPr>
-          <w:sz w:val="28"/>
-          <w:szCs w:val="28"/>
-          <w:lang w:val="en-US"/>
-        </w:rPr>
-      </w:pPr>
-    </w:p>
-    <w:p>
-      <w:pPr>
-        <w:rPr>
-          <w:lang w:val="en-US"/>
-        </w:rPr>
-      </w:pPr>
-    </w:p>
-    <w:p>
-      <w:pPr>
-        <w:rPr>
-          <w:lang w:val="en-US"/>
-        </w:rPr>
-      </w:pPr>
-    </w:p>
-    <w:p>
-      <w:pPr>
-        <w:jc w:val="center"/>
-        <w:rPr>
-          <w:color w:val="4472C4" w:themeColor="accent1"/>
-          <w:sz w:val="44"/>
-          <w:szCs w:val="44"/>
-        </w:rPr>
-      </w:pPr>
-      <w:r>
-        <w:rPr>
-          <w:color w:val="4472C4" w:themeColor="accent1"/>
-          <w:sz w:val="44"/>
-          <w:szCs w:val="44"/>
-        </w:rPr>
-        <w:lastRenderedPageBreak/>
+        </w:rPr>
         <w:t xml:space="preserve">Divisão do trabalho </w:t>
       </w:r>
     </w:p>
@@ -12589,24 +12644,13 @@
           <w:color w:val="000000" w:themeColor="text1"/>
         </w:rPr>
         <w:tab/>
-      </w:r>
-      <w:r>
-        <w:rPr>
-          <w:color w:val="000000" w:themeColor="text1"/>
-        </w:rPr>
         <w:t>Realizado por:</w:t>
       </w:r>
       <w:r>
         <w:rPr>
           <w:color w:val="000000" w:themeColor="text1"/>
         </w:rPr>
-        <w:t xml:space="preserve"> </w:t>
-      </w:r>
-      <w:r>
-        <w:rPr>
-          <w:color w:val="000000" w:themeColor="text1"/>
-        </w:rPr>
-        <w:t>João Esteves 47994</w:t>
+        <w:t xml:space="preserve"> João Esteves 47994</w:t>
       </w:r>
     </w:p>
     <w:p>
@@ -12614,389 +12658,6 @@
         <w:rPr>
           <w:color w:val="000000" w:themeColor="text1"/>
           <w:u w:val="single"/>
-        </w:rPr>
-      </w:pPr>
-      <w:r>
-        <w:rPr>
-          <w:color w:val="000000" w:themeColor="text1"/>
-        </w:rPr>
-        <w:tab/>
-      </w:r>
-      <w:r>
-        <w:rPr>
-          <w:color w:val="000000" w:themeColor="text1"/>
-        </w:rPr>
-        <w:tab/>
-      </w:r>
-      <w:r>
-        <w:rPr>
-          <w:color w:val="000000" w:themeColor="text1"/>
-        </w:rPr>
-        <w:t>Revisto por:</w:t>
-      </w:r>
-      <w:r>
-        <w:rPr>
-          <w:color w:val="000000" w:themeColor="text1"/>
-        </w:rPr>
-        <w:t xml:space="preserve"> </w:t>
-      </w:r>
-    </w:p>
-    <w:p>
-      <w:pPr>
-        <w:rPr>
-          <w:color w:val="000000" w:themeColor="text1"/>
-        </w:rPr>
-      </w:pPr>
-      <w:r>
-        <w:rPr>
-          <w:color w:val="000000" w:themeColor="text1"/>
-        </w:rPr>
-        <w:tab/>
-      </w:r>
-      <w:r>
-        <w:rPr>
-          <w:color w:val="000000" w:themeColor="text1"/>
-        </w:rPr>
-        <w:t>Diagrama  d</w:t>
-      </w:r>
-      <w:r>
-        <w:rPr>
-          <w:color w:val="000000" w:themeColor="text1"/>
-        </w:rPr>
-        <w:t xml:space="preserve">o </w:t>
-      </w:r>
-      <w:proofErr w:type="spellStart"/>
-      <w:r>
-        <w:rPr>
-          <w:color w:val="000000" w:themeColor="text1"/>
-        </w:rPr>
-        <w:t>gantt</w:t>
-      </w:r>
-      <w:proofErr w:type="spellEnd"/>
-    </w:p>
-    <w:p>
-      <w:pPr>
-        <w:rPr>
-          <w:color w:val="000000" w:themeColor="text1"/>
-        </w:rPr>
-      </w:pPr>
-      <w:r>
-        <w:rPr>
-          <w:color w:val="000000" w:themeColor="text1"/>
-        </w:rPr>
-        <w:tab/>
-      </w:r>
-      <w:r>
-        <w:rPr>
-          <w:color w:val="000000" w:themeColor="text1"/>
-        </w:rPr>
-        <w:tab/>
-      </w:r>
-      <w:r>
-        <w:rPr>
-          <w:color w:val="000000" w:themeColor="text1"/>
-        </w:rPr>
-        <w:t>Realizado por:</w:t>
-      </w:r>
-      <w:r>
-        <w:rPr>
-          <w:color w:val="000000" w:themeColor="text1"/>
-        </w:rPr>
-        <w:t xml:space="preserve"> José Morgado 59457</w:t>
-      </w:r>
-    </w:p>
-    <w:p>
-      <w:pPr>
-        <w:rPr>
-          <w:color w:val="000000" w:themeColor="text1"/>
-        </w:rPr>
-      </w:pPr>
-      <w:r>
-        <w:rPr>
-          <w:color w:val="000000" w:themeColor="text1"/>
-        </w:rPr>
-        <w:tab/>
-      </w:r>
-      <w:r>
-        <w:rPr>
-          <w:color w:val="000000" w:themeColor="text1"/>
-        </w:rPr>
-        <w:tab/>
-      </w:r>
-      <w:r>
-        <w:rPr>
-          <w:color w:val="000000" w:themeColor="text1"/>
-        </w:rPr>
-        <w:t>Revisto por:</w:t>
-      </w:r>
-    </w:p>
-    <w:p>
-      <w:pPr>
-        <w:rPr>
-          <w:color w:val="4472C4" w:themeColor="accent1"/>
-          <w:sz w:val="32"/>
-          <w:szCs w:val="32"/>
-        </w:rPr>
-      </w:pPr>
-    </w:p>
-    <w:p>
-      <w:pPr>
-        <w:rPr>
-          <w:color w:val="4472C4" w:themeColor="accent1"/>
-          <w:sz w:val="32"/>
-          <w:szCs w:val="32"/>
-        </w:rPr>
-      </w:pPr>
-      <w:r>
-        <w:rPr>
-          <w:color w:val="4472C4" w:themeColor="accent1"/>
-          <w:sz w:val="32"/>
-          <w:szCs w:val="32"/>
-        </w:rPr>
-        <w:t xml:space="preserve">Use case </w:t>
-      </w:r>
-      <w:proofErr w:type="spellStart"/>
-      <w:r>
-        <w:rPr>
-          <w:color w:val="4472C4" w:themeColor="accent1"/>
-          <w:sz w:val="32"/>
-          <w:szCs w:val="32"/>
-        </w:rPr>
-        <w:t>d</w:t>
-      </w:r>
-      <w:r>
-        <w:rPr>
-          <w:color w:val="4472C4" w:themeColor="accent1"/>
-          <w:sz w:val="32"/>
-          <w:szCs w:val="32"/>
-        </w:rPr>
-        <w:t>escriptions</w:t>
-      </w:r>
-      <w:proofErr w:type="spellEnd"/>
-      <w:r>
-        <w:rPr>
-          <w:color w:val="4472C4" w:themeColor="accent1"/>
-          <w:sz w:val="32"/>
-          <w:szCs w:val="32"/>
-        </w:rPr>
-        <w:t>:</w:t>
-      </w:r>
-    </w:p>
-    <w:p>
-      <w:pPr>
-        <w:rPr>
-          <w:color w:val="000000" w:themeColor="text1"/>
-        </w:rPr>
-      </w:pPr>
-      <w:r>
-        <w:rPr>
-          <w:color w:val="000000" w:themeColor="text1"/>
-        </w:rPr>
-        <w:tab/>
-        <w:t xml:space="preserve">Use case </w:t>
-      </w:r>
-      <w:proofErr w:type="spellStart"/>
-      <w:r>
-        <w:rPr>
-          <w:color w:val="000000" w:themeColor="text1"/>
-        </w:rPr>
-        <w:t>description</w:t>
-      </w:r>
-      <w:proofErr w:type="spellEnd"/>
-      <w:r>
-        <w:rPr>
-          <w:color w:val="000000" w:themeColor="text1"/>
-        </w:rPr>
-        <w:t xml:space="preserve"> dos </w:t>
-      </w:r>
-      <w:r>
-        <w:rPr>
-          <w:color w:val="000000" w:themeColor="text1"/>
-        </w:rPr>
-        <w:t xml:space="preserve">recursos </w:t>
-      </w:r>
-    </w:p>
-    <w:p>
-      <w:pPr>
-        <w:rPr>
-          <w:color w:val="000000" w:themeColor="text1"/>
-        </w:rPr>
-      </w:pPr>
-      <w:r>
-        <w:rPr>
-          <w:color w:val="000000" w:themeColor="text1"/>
-        </w:rPr>
-        <w:tab/>
-      </w:r>
-      <w:r>
-        <w:rPr>
-          <w:color w:val="000000" w:themeColor="text1"/>
-        </w:rPr>
-        <w:tab/>
-        <w:t>Realizado por: Nádia Mendes 53175</w:t>
-      </w:r>
-    </w:p>
-    <w:p>
-      <w:pPr>
-        <w:rPr>
-          <w:color w:val="000000" w:themeColor="text1"/>
-        </w:rPr>
-      </w:pPr>
-      <w:r>
-        <w:rPr>
-          <w:color w:val="000000" w:themeColor="text1"/>
-        </w:rPr>
-        <w:tab/>
-      </w:r>
-      <w:r>
-        <w:rPr>
-          <w:color w:val="000000" w:themeColor="text1"/>
-        </w:rPr>
-        <w:tab/>
-        <w:t>Revisto por: João Esteves 47994</w:t>
-      </w:r>
-    </w:p>
-    <w:p>
-      <w:pPr>
-        <w:rPr>
-          <w:color w:val="000000" w:themeColor="text1"/>
-        </w:rPr>
-      </w:pPr>
-      <w:r>
-        <w:rPr>
-          <w:color w:val="000000" w:themeColor="text1"/>
-        </w:rPr>
-        <w:tab/>
-        <w:t xml:space="preserve">Use case </w:t>
-      </w:r>
-      <w:proofErr w:type="spellStart"/>
-      <w:r>
-        <w:rPr>
-          <w:color w:val="000000" w:themeColor="text1"/>
-        </w:rPr>
-        <w:t>description</w:t>
-      </w:r>
-      <w:proofErr w:type="spellEnd"/>
-      <w:r>
-        <w:rPr>
-          <w:color w:val="000000" w:themeColor="text1"/>
-        </w:rPr>
-        <w:t xml:space="preserve"> do</w:t>
-      </w:r>
-      <w:r>
-        <w:rPr>
-          <w:color w:val="000000" w:themeColor="text1"/>
-        </w:rPr>
-        <w:t xml:space="preserve"> diagrama de</w:t>
-      </w:r>
-      <w:r>
-        <w:rPr>
-          <w:color w:val="000000" w:themeColor="text1"/>
-        </w:rPr>
-        <w:t xml:space="preserve"> recursos</w:t>
-      </w:r>
-    </w:p>
-    <w:p>
-      <w:pPr>
-        <w:rPr>
-          <w:color w:val="000000" w:themeColor="text1"/>
-        </w:rPr>
-      </w:pPr>
-      <w:r>
-        <w:rPr>
-          <w:color w:val="000000" w:themeColor="text1"/>
-        </w:rPr>
-        <w:tab/>
-      </w:r>
-      <w:r>
-        <w:rPr>
-          <w:color w:val="000000" w:themeColor="text1"/>
-        </w:rPr>
-        <w:tab/>
-        <w:t>Realizado por: João Esteves 47994</w:t>
-      </w:r>
-    </w:p>
-    <w:p>
-      <w:pPr>
-        <w:rPr>
-          <w:color w:val="000000" w:themeColor="text1"/>
-          <w:u w:val="single"/>
-        </w:rPr>
-      </w:pPr>
-      <w:r>
-        <w:rPr>
-          <w:color w:val="000000" w:themeColor="text1"/>
-        </w:rPr>
-        <w:tab/>
-      </w:r>
-      <w:r>
-        <w:rPr>
-          <w:color w:val="000000" w:themeColor="text1"/>
-        </w:rPr>
-        <w:tab/>
-        <w:t xml:space="preserve">Revisto por: </w:t>
-      </w:r>
-    </w:p>
-    <w:p>
-      <w:pPr>
-        <w:rPr>
-          <w:color w:val="000000" w:themeColor="text1"/>
-        </w:rPr>
-      </w:pPr>
-      <w:r>
-        <w:rPr>
-          <w:color w:val="000000" w:themeColor="text1"/>
-        </w:rPr>
-        <w:tab/>
-        <w:t xml:space="preserve">Use case </w:t>
-      </w:r>
-      <w:proofErr w:type="spellStart"/>
-      <w:r>
-        <w:rPr>
-          <w:color w:val="000000" w:themeColor="text1"/>
-        </w:rPr>
-        <w:t>description</w:t>
-      </w:r>
-      <w:proofErr w:type="spellEnd"/>
-      <w:r>
-        <w:rPr>
-          <w:color w:val="000000" w:themeColor="text1"/>
-        </w:rPr>
-        <w:t xml:space="preserve"> do </w:t>
-      </w:r>
-      <w:proofErr w:type="spellStart"/>
-      <w:r>
-        <w:rPr>
-          <w:color w:val="000000" w:themeColor="text1"/>
-        </w:rPr>
-        <w:t>gantt</w:t>
-      </w:r>
-      <w:proofErr w:type="spellEnd"/>
-    </w:p>
-    <w:p>
-      <w:pPr>
-        <w:rPr>
-          <w:color w:val="000000" w:themeColor="text1"/>
-        </w:rPr>
-      </w:pPr>
-      <w:r>
-        <w:rPr>
-          <w:color w:val="000000" w:themeColor="text1"/>
-        </w:rPr>
-        <w:tab/>
-      </w:r>
-      <w:r>
-        <w:rPr>
-          <w:color w:val="000000" w:themeColor="text1"/>
-        </w:rPr>
-        <w:tab/>
-        <w:t>Realizado por: José Morgado 59457</w:t>
-      </w:r>
-    </w:p>
-    <w:p>
-      <w:pPr>
-        <w:rPr>
-          <w:color w:val="000000" w:themeColor="text1"/>
         </w:rPr>
       </w:pPr>
       <w:r>
@@ -13011,6 +12672,112 @@
         </w:rPr>
         <w:tab/>
         <w:t>Revisto por:</w:t>
+      </w:r>
+      <w:r>
+        <w:rPr>
+          <w:color w:val="000000" w:themeColor="text1"/>
+        </w:rPr>
+        <w:t xml:space="preserve"> </w:t>
+      </w:r>
+    </w:p>
+    <w:p>
+      <w:pPr>
+        <w:rPr>
+          <w:color w:val="000000" w:themeColor="text1"/>
+        </w:rPr>
+      </w:pPr>
+      <w:r>
+        <w:rPr>
+          <w:color w:val="000000" w:themeColor="text1"/>
+        </w:rPr>
+        <w:tab/>
+        <w:t xml:space="preserve">Diagrama  do </w:t>
+      </w:r>
+      <w:proofErr w:type="spellStart"/>
+      <w:r>
+        <w:rPr>
+          <w:color w:val="000000" w:themeColor="text1"/>
+        </w:rPr>
+        <w:t>gantt</w:t>
+      </w:r>
+      <w:proofErr w:type="spellEnd"/>
+    </w:p>
+    <w:p>
+      <w:pPr>
+        <w:rPr>
+          <w:color w:val="000000" w:themeColor="text1"/>
+        </w:rPr>
+      </w:pPr>
+      <w:r>
+        <w:rPr>
+          <w:color w:val="000000" w:themeColor="text1"/>
+        </w:rPr>
+        <w:tab/>
+      </w:r>
+      <w:r>
+        <w:rPr>
+          <w:color w:val="000000" w:themeColor="text1"/>
+        </w:rPr>
+        <w:tab/>
+        <w:t>Realizado por:</w:t>
+      </w:r>
+      <w:r>
+        <w:rPr>
+          <w:color w:val="000000" w:themeColor="text1"/>
+        </w:rPr>
+        <w:t xml:space="preserve"> José Morgado 59457</w:t>
+      </w:r>
+    </w:p>
+    <w:p>
+      <w:pPr>
+        <w:rPr>
+          <w:color w:val="000000" w:themeColor="text1"/>
+          <w:lang w:val="en-US"/>
+        </w:rPr>
+      </w:pPr>
+      <w:r>
+        <w:rPr>
+          <w:color w:val="000000" w:themeColor="text1"/>
+        </w:rPr>
+        <w:tab/>
+      </w:r>
+      <w:r>
+        <w:rPr>
+          <w:color w:val="000000" w:themeColor="text1"/>
+        </w:rPr>
+        <w:tab/>
+      </w:r>
+      <w:proofErr w:type="spellStart"/>
+      <w:r>
+        <w:rPr>
+          <w:color w:val="000000" w:themeColor="text1"/>
+          <w:lang w:val="en-US"/>
+        </w:rPr>
+        <w:t>Revisto</w:t>
+      </w:r>
+      <w:proofErr w:type="spellEnd"/>
+      <w:r>
+        <w:rPr>
+          <w:color w:val="000000" w:themeColor="text1"/>
+          <w:lang w:val="en-US"/>
+        </w:rPr>
+        <w:t xml:space="preserve"> </w:t>
+      </w:r>
+      <w:proofErr w:type="spellStart"/>
+      <w:r>
+        <w:rPr>
+          <w:color w:val="000000" w:themeColor="text1"/>
+          <w:lang w:val="en-US"/>
+        </w:rPr>
+        <w:t>por</w:t>
+      </w:r>
+      <w:proofErr w:type="spellEnd"/>
+      <w:r>
+        <w:rPr>
+          <w:color w:val="000000" w:themeColor="text1"/>
+          <w:lang w:val="en-US"/>
+        </w:rPr>
+        <w:t>:</w:t>
       </w:r>
     </w:p>
     <w:p>
@@ -13032,16 +12799,234 @@
           <w:lang w:val="en-US"/>
         </w:rPr>
       </w:pPr>
-    </w:p>
-    <w:p>
-      <w:pPr>
+      <w:r>
         <w:rPr>
           <w:color w:val="4472C4" w:themeColor="accent1"/>
           <w:sz w:val="32"/>
           <w:szCs w:val="32"/>
           <w:lang w:val="en-US"/>
         </w:rPr>
-      </w:pPr>
+        <w:t>Use case descriptions:</w:t>
+      </w:r>
+    </w:p>
+    <w:p>
+      <w:pPr>
+        <w:rPr>
+          <w:color w:val="000000" w:themeColor="text1"/>
+        </w:rPr>
+      </w:pPr>
+      <w:r>
+        <w:rPr>
+          <w:color w:val="000000" w:themeColor="text1"/>
+          <w:lang w:val="en-US"/>
+        </w:rPr>
+        <w:tab/>
+      </w:r>
+      <w:r>
+        <w:rPr>
+          <w:color w:val="000000" w:themeColor="text1"/>
+        </w:rPr>
+        <w:t xml:space="preserve">Use case </w:t>
+      </w:r>
+      <w:proofErr w:type="spellStart"/>
+      <w:r>
+        <w:rPr>
+          <w:color w:val="000000" w:themeColor="text1"/>
+        </w:rPr>
+        <w:t>description</w:t>
+      </w:r>
+      <w:proofErr w:type="spellEnd"/>
+      <w:r>
+        <w:rPr>
+          <w:color w:val="000000" w:themeColor="text1"/>
+        </w:rPr>
+        <w:t xml:space="preserve"> dos recursos </w:t>
+      </w:r>
+    </w:p>
+    <w:p>
+      <w:pPr>
+        <w:rPr>
+          <w:color w:val="000000" w:themeColor="text1"/>
+        </w:rPr>
+      </w:pPr>
+      <w:r>
+        <w:rPr>
+          <w:color w:val="000000" w:themeColor="text1"/>
+        </w:rPr>
+        <w:tab/>
+      </w:r>
+      <w:r>
+        <w:rPr>
+          <w:color w:val="000000" w:themeColor="text1"/>
+        </w:rPr>
+        <w:tab/>
+        <w:t>Realizado por: Nádia Mendes 53175</w:t>
+      </w:r>
+    </w:p>
+    <w:p>
+      <w:pPr>
+        <w:rPr>
+          <w:color w:val="000000" w:themeColor="text1"/>
+        </w:rPr>
+      </w:pPr>
+      <w:r>
+        <w:rPr>
+          <w:color w:val="000000" w:themeColor="text1"/>
+        </w:rPr>
+        <w:tab/>
+      </w:r>
+      <w:r>
+        <w:rPr>
+          <w:color w:val="000000" w:themeColor="text1"/>
+        </w:rPr>
+        <w:tab/>
+        <w:t>Revisto por: João Esteves 47994</w:t>
+      </w:r>
+    </w:p>
+    <w:p>
+      <w:pPr>
+        <w:rPr>
+          <w:color w:val="000000" w:themeColor="text1"/>
+        </w:rPr>
+      </w:pPr>
+      <w:r>
+        <w:rPr>
+          <w:color w:val="000000" w:themeColor="text1"/>
+        </w:rPr>
+        <w:tab/>
+        <w:t xml:space="preserve">Use case </w:t>
+      </w:r>
+      <w:proofErr w:type="spellStart"/>
+      <w:r>
+        <w:rPr>
+          <w:color w:val="000000" w:themeColor="text1"/>
+        </w:rPr>
+        <w:t>description</w:t>
+      </w:r>
+      <w:proofErr w:type="spellEnd"/>
+      <w:r>
+        <w:rPr>
+          <w:color w:val="000000" w:themeColor="text1"/>
+        </w:rPr>
+        <w:t xml:space="preserve"> do diagrama de recursos</w:t>
+      </w:r>
+    </w:p>
+    <w:p>
+      <w:pPr>
+        <w:rPr>
+          <w:color w:val="000000" w:themeColor="text1"/>
+        </w:rPr>
+      </w:pPr>
+      <w:r>
+        <w:rPr>
+          <w:color w:val="000000" w:themeColor="text1"/>
+        </w:rPr>
+        <w:tab/>
+      </w:r>
+      <w:r>
+        <w:rPr>
+          <w:color w:val="000000" w:themeColor="text1"/>
+        </w:rPr>
+        <w:tab/>
+        <w:t>Realizado por: João Esteves 47994</w:t>
+      </w:r>
+    </w:p>
+    <w:p>
+      <w:pPr>
+        <w:rPr>
+          <w:color w:val="000000" w:themeColor="text1"/>
+          <w:u w:val="single"/>
+        </w:rPr>
+      </w:pPr>
+      <w:r>
+        <w:rPr>
+          <w:color w:val="000000" w:themeColor="text1"/>
+        </w:rPr>
+        <w:tab/>
+      </w:r>
+      <w:r>
+        <w:rPr>
+          <w:color w:val="000000" w:themeColor="text1"/>
+        </w:rPr>
+        <w:tab/>
+        <w:t xml:space="preserve">Revisto por: </w:t>
+      </w:r>
+    </w:p>
+    <w:p>
+      <w:pPr>
+        <w:rPr>
+          <w:color w:val="000000" w:themeColor="text1"/>
+        </w:rPr>
+      </w:pPr>
+      <w:r>
+        <w:rPr>
+          <w:color w:val="000000" w:themeColor="text1"/>
+        </w:rPr>
+        <w:tab/>
+        <w:t xml:space="preserve">Use case </w:t>
+      </w:r>
+      <w:proofErr w:type="spellStart"/>
+      <w:r>
+        <w:rPr>
+          <w:color w:val="000000" w:themeColor="text1"/>
+        </w:rPr>
+        <w:t>description</w:t>
+      </w:r>
+      <w:proofErr w:type="spellEnd"/>
+      <w:r>
+        <w:rPr>
+          <w:color w:val="000000" w:themeColor="text1"/>
+        </w:rPr>
+        <w:t xml:space="preserve"> do </w:t>
+      </w:r>
+      <w:proofErr w:type="spellStart"/>
+      <w:r>
+        <w:rPr>
+          <w:color w:val="000000" w:themeColor="text1"/>
+        </w:rPr>
+        <w:t>gantt</w:t>
+      </w:r>
+      <w:proofErr w:type="spellEnd"/>
+    </w:p>
+    <w:p>
+      <w:pPr>
+        <w:rPr>
+          <w:color w:val="000000" w:themeColor="text1"/>
+        </w:rPr>
+      </w:pPr>
+      <w:r>
+        <w:rPr>
+          <w:color w:val="000000" w:themeColor="text1"/>
+        </w:rPr>
+        <w:tab/>
+      </w:r>
+      <w:r>
+        <w:rPr>
+          <w:color w:val="000000" w:themeColor="text1"/>
+        </w:rPr>
+        <w:tab/>
+        <w:t>Realizado por: José Morgado 59457</w:t>
+      </w:r>
+    </w:p>
+    <w:p>
+      <w:pPr>
+        <w:rPr>
+          <w:color w:val="000000" w:themeColor="text1"/>
+        </w:rPr>
+      </w:pPr>
+      <w:r>
+        <w:rPr>
+          <w:color w:val="000000" w:themeColor="text1"/>
+        </w:rPr>
+        <w:tab/>
+      </w:r>
+      <w:r>
+        <w:rPr>
+          <w:color w:val="000000" w:themeColor="text1"/>
+        </w:rPr>
+        <w:tab/>
+        <w:t>Revisto por:</w:t>
+      </w:r>
     </w:p>
     <w:p>
       <w:pPr>
@@ -13049,7 +13034,6 @@
           <w:color w:val="4472C4" w:themeColor="accent1"/>
           <w:sz w:val="32"/>
           <w:szCs w:val="32"/>
-          <w:lang w:val="en-US"/>
         </w:rPr>
       </w:pPr>
     </w:p>
@@ -13059,7 +13043,6 @@
           <w:color w:val="4472C4" w:themeColor="accent1"/>
           <w:sz w:val="32"/>
           <w:szCs w:val="32"/>
-          <w:lang w:val="en-US"/>
         </w:rPr>
       </w:pPr>
     </w:p>
@@ -13069,7 +13052,6 @@
           <w:color w:val="4472C4" w:themeColor="accent1"/>
           <w:sz w:val="32"/>
           <w:szCs w:val="32"/>
-          <w:lang w:val="en-US"/>
         </w:rPr>
       </w:pPr>
     </w:p>
@@ -13079,7 +13061,6 @@
           <w:color w:val="4472C4" w:themeColor="accent1"/>
           <w:sz w:val="32"/>
           <w:szCs w:val="32"/>
-          <w:lang w:val="en-US"/>
         </w:rPr>
       </w:pPr>
     </w:p>
@@ -13091,32 +13072,33 @@
           <w:szCs w:val="32"/>
         </w:rPr>
       </w:pPr>
-      <w:proofErr w:type="spellStart"/>
-      <w:r>
+    </w:p>
+    <w:p>
+      <w:pPr>
         <w:rPr>
           <w:color w:val="4472C4" w:themeColor="accent1"/>
           <w:sz w:val="32"/>
           <w:szCs w:val="32"/>
         </w:rPr>
-        <w:t>Use</w:t>
-      </w:r>
-      <w:r>
+      </w:pPr>
+    </w:p>
+    <w:p>
+      <w:pPr>
         <w:rPr>
           <w:color w:val="4472C4" w:themeColor="accent1"/>
           <w:sz w:val="32"/>
           <w:szCs w:val="32"/>
         </w:rPr>
-        <w:t>r</w:t>
-      </w:r>
-      <w:proofErr w:type="spellEnd"/>
-      <w:r>
+      </w:pPr>
+    </w:p>
+    <w:p>
+      <w:pPr>
         <w:rPr>
           <w:color w:val="4472C4" w:themeColor="accent1"/>
           <w:sz w:val="32"/>
           <w:szCs w:val="32"/>
         </w:rPr>
-        <w:t xml:space="preserve"> </w:t>
-      </w:r>
+      </w:pPr>
       <w:proofErr w:type="spellStart"/>
       <w:r>
         <w:rPr>
@@ -13124,7 +13106,7 @@
           <w:sz w:val="32"/>
           <w:szCs w:val="32"/>
         </w:rPr>
-        <w:t>Stories</w:t>
+        <w:t>User</w:t>
       </w:r>
       <w:proofErr w:type="spellEnd"/>
       <w:r>
@@ -13133,6 +13115,24 @@
           <w:sz w:val="32"/>
           <w:szCs w:val="32"/>
         </w:rPr>
+        <w:t xml:space="preserve"> </w:t>
+      </w:r>
+      <w:proofErr w:type="spellStart"/>
+      <w:r>
+        <w:rPr>
+          <w:color w:val="4472C4" w:themeColor="accent1"/>
+          <w:sz w:val="32"/>
+          <w:szCs w:val="32"/>
+        </w:rPr>
+        <w:t>Stories</w:t>
+      </w:r>
+      <w:proofErr w:type="spellEnd"/>
+      <w:r>
+        <w:rPr>
+          <w:color w:val="4472C4" w:themeColor="accent1"/>
+          <w:sz w:val="32"/>
+          <w:szCs w:val="32"/>
+        </w:rPr>
         <w:t>:</w:t>
       </w:r>
     </w:p>
@@ -13461,11 +13461,6 @@
           <w:color w:val="000000" w:themeColor="text1"/>
         </w:rPr>
         <w:tab/>
-      </w:r>
-      <w:r>
-        <w:rPr>
-          <w:color w:val="000000" w:themeColor="text1"/>
-        </w:rPr>
         <w:t>Realizado por: Nádia Mendes 53175</w:t>
       </w:r>
     </w:p>
@@ -13639,11 +13634,6 @@
           <w:color w:val="000000" w:themeColor="text1"/>
         </w:rPr>
         <w:tab/>
-      </w:r>
-      <w:r>
-        <w:rPr>
-          <w:color w:val="000000" w:themeColor="text1"/>
-        </w:rPr>
         <w:t xml:space="preserve">MOOD </w:t>
       </w:r>
       <w:proofErr w:type="spellStart"/>
@@ -13785,6 +13775,7 @@
           <w:sz w:val="32"/>
           <w:szCs w:val="32"/>
         </w:rPr>
+        <w:lastRenderedPageBreak/>
         <w:t>Video</w:t>
       </w:r>
       <w:r>
@@ -13799,6 +13790,19 @@
     <w:p>
       <w:pPr>
         <w:rPr>
+          <w:color w:val="000000" w:themeColor="text1"/>
+        </w:rPr>
+      </w:pPr>
+      <w:r>
+        <w:rPr>
+          <w:color w:val="000000" w:themeColor="text1"/>
+        </w:rPr>
+        <w:t>Realizado por: Nádia Mendes 53175</w:t>
+      </w:r>
+    </w:p>
+    <w:p>
+      <w:pPr>
+        <w:rPr>
           <w:color w:val="4472C4" w:themeColor="accent1"/>
           <w:sz w:val="32"/>
           <w:szCs w:val="32"/>
@@ -13815,6 +13819,199 @@
     </w:p>
     <w:p>
       <w:pPr>
+        <w:rPr>
+          <w:color w:val="000000" w:themeColor="text1"/>
+        </w:rPr>
+      </w:pPr>
+      <w:r>
+        <w:rPr>
+          <w:color w:val="000000" w:themeColor="text1"/>
+        </w:rPr>
+        <w:t>Realizado por: Nádia Mendes 53175</w:t>
+      </w:r>
+    </w:p>
+    <w:p>
+      <w:pPr>
+        <w:rPr>
+          <w:color w:val="4472C4" w:themeColor="accent1"/>
+          <w:sz w:val="32"/>
+          <w:szCs w:val="32"/>
+        </w:rPr>
+      </w:pPr>
+    </w:p>
+    <w:p>
+      <w:pPr>
+        <w:rPr>
+          <w:color w:val="4472C4" w:themeColor="accent1"/>
+          <w:sz w:val="32"/>
+          <w:szCs w:val="32"/>
+        </w:rPr>
+      </w:pPr>
+    </w:p>
+    <w:p>
+      <w:pPr>
+        <w:rPr>
+          <w:color w:val="4472C4" w:themeColor="accent1"/>
+          <w:sz w:val="32"/>
+          <w:szCs w:val="32"/>
+        </w:rPr>
+      </w:pPr>
+    </w:p>
+    <w:p>
+      <w:pPr>
+        <w:rPr>
+          <w:color w:val="4472C4" w:themeColor="accent1"/>
+          <w:sz w:val="32"/>
+          <w:szCs w:val="32"/>
+        </w:rPr>
+      </w:pPr>
+    </w:p>
+    <w:p>
+      <w:pPr>
+        <w:rPr>
+          <w:color w:val="4472C4" w:themeColor="accent1"/>
+          <w:sz w:val="32"/>
+          <w:szCs w:val="32"/>
+        </w:rPr>
+      </w:pPr>
+    </w:p>
+    <w:p>
+      <w:pPr>
+        <w:rPr>
+          <w:color w:val="4472C4" w:themeColor="accent1"/>
+          <w:sz w:val="32"/>
+          <w:szCs w:val="32"/>
+        </w:rPr>
+      </w:pPr>
+    </w:p>
+    <w:p>
+      <w:pPr>
+        <w:rPr>
+          <w:color w:val="4472C4" w:themeColor="accent1"/>
+          <w:sz w:val="32"/>
+          <w:szCs w:val="32"/>
+        </w:rPr>
+      </w:pPr>
+    </w:p>
+    <w:p>
+      <w:pPr>
+        <w:rPr>
+          <w:color w:val="4472C4" w:themeColor="accent1"/>
+          <w:sz w:val="32"/>
+          <w:szCs w:val="32"/>
+        </w:rPr>
+      </w:pPr>
+    </w:p>
+    <w:p>
+      <w:pPr>
+        <w:rPr>
+          <w:color w:val="4472C4" w:themeColor="accent1"/>
+          <w:sz w:val="32"/>
+          <w:szCs w:val="32"/>
+        </w:rPr>
+      </w:pPr>
+    </w:p>
+    <w:p>
+      <w:pPr>
+        <w:rPr>
+          <w:color w:val="4472C4" w:themeColor="accent1"/>
+          <w:sz w:val="32"/>
+          <w:szCs w:val="32"/>
+        </w:rPr>
+      </w:pPr>
+    </w:p>
+    <w:p>
+      <w:pPr>
+        <w:rPr>
+          <w:color w:val="4472C4" w:themeColor="accent1"/>
+          <w:sz w:val="32"/>
+          <w:szCs w:val="32"/>
+        </w:rPr>
+      </w:pPr>
+    </w:p>
+    <w:p>
+      <w:pPr>
+        <w:rPr>
+          <w:color w:val="4472C4" w:themeColor="accent1"/>
+          <w:sz w:val="32"/>
+          <w:szCs w:val="32"/>
+        </w:rPr>
+      </w:pPr>
+    </w:p>
+    <w:p>
+      <w:pPr>
+        <w:rPr>
+          <w:color w:val="4472C4" w:themeColor="accent1"/>
+          <w:sz w:val="32"/>
+          <w:szCs w:val="32"/>
+        </w:rPr>
+      </w:pPr>
+    </w:p>
+    <w:p>
+      <w:pPr>
+        <w:rPr>
+          <w:color w:val="4472C4" w:themeColor="accent1"/>
+          <w:sz w:val="32"/>
+          <w:szCs w:val="32"/>
+        </w:rPr>
+      </w:pPr>
+    </w:p>
+    <w:p>
+      <w:pPr>
+        <w:rPr>
+          <w:color w:val="4472C4" w:themeColor="accent1"/>
+          <w:sz w:val="32"/>
+          <w:szCs w:val="32"/>
+        </w:rPr>
+      </w:pPr>
+    </w:p>
+    <w:p>
+      <w:pPr>
+        <w:rPr>
+          <w:color w:val="4472C4" w:themeColor="accent1"/>
+          <w:sz w:val="32"/>
+          <w:szCs w:val="32"/>
+        </w:rPr>
+      </w:pPr>
+    </w:p>
+    <w:p>
+      <w:pPr>
+        <w:rPr>
+          <w:color w:val="4472C4" w:themeColor="accent1"/>
+          <w:sz w:val="32"/>
+          <w:szCs w:val="32"/>
+        </w:rPr>
+      </w:pPr>
+    </w:p>
+    <w:p>
+      <w:pPr>
+        <w:rPr>
+          <w:color w:val="4472C4" w:themeColor="accent1"/>
+          <w:sz w:val="32"/>
+          <w:szCs w:val="32"/>
+        </w:rPr>
+      </w:pPr>
+    </w:p>
+    <w:p>
+      <w:pPr>
+        <w:rPr>
+          <w:color w:val="4472C4" w:themeColor="accent1"/>
+          <w:sz w:val="32"/>
+          <w:szCs w:val="32"/>
+        </w:rPr>
+      </w:pPr>
+    </w:p>
+    <w:p>
+      <w:pPr>
+        <w:rPr>
+          <w:color w:val="4472C4" w:themeColor="accent1"/>
+          <w:sz w:val="32"/>
+          <w:szCs w:val="32"/>
+        </w:rPr>
+      </w:pPr>
+    </w:p>
+    <w:p>
+      <w:pPr>
         <w:jc w:val="center"/>
         <w:rPr>
           <w:color w:val="4472C4" w:themeColor="accent1"/>
@@ -13838,7 +14035,6 @@
           <w:sz w:val="44"/>
           <w:szCs w:val="44"/>
         </w:rPr>
-        <w:lastRenderedPageBreak/>
         <w:t>Conclusão:</w:t>
       </w:r>
     </w:p>
@@ -13901,7 +14097,21 @@
         <w:rPr>
           <w:color w:val="000000" w:themeColor="text1"/>
         </w:rPr>
-        <w:t xml:space="preserve">Este projeto permitiu-nos também por em pratica os nossos conhecimentos teóricos sobre os </w:t>
+        <w:t xml:space="preserve">Este projeto permitiu-nos também </w:t>
+      </w:r>
+      <w:proofErr w:type="gramStart"/>
+      <w:r>
+        <w:rPr>
+          <w:color w:val="000000" w:themeColor="text1"/>
+        </w:rPr>
+        <w:t>por</w:t>
+      </w:r>
+      <w:proofErr w:type="gramEnd"/>
+      <w:r>
+        <w:rPr>
+          <w:color w:val="000000" w:themeColor="text1"/>
+        </w:rPr>
+        <w:t xml:space="preserve"> em pratica os nossos conhecimentos teóricos sobre os </w:t>
       </w:r>
       <w:proofErr w:type="spellStart"/>
       <w:r>

</xml_diff>

<commit_message>
Update ao relatorio final
</commit_message>
<xml_diff>
--- a/Project/Phase 2/Relatorio_Final_ES.docx
+++ b/Project/Phase 2/Relatorio_Final_ES.docx
@@ -12428,6 +12428,72 @@
       <w:pPr>
         <w:jc w:val="center"/>
         <w:rPr>
+          <w:color w:val="4472C4" w:themeColor="accent1"/>
+          <w:sz w:val="36"/>
+          <w:szCs w:val="36"/>
+        </w:rPr>
+      </w:pPr>
+      <w:r>
+        <w:rPr>
+          <w:noProof/>
+          <w:color w:val="4472C4" w:themeColor="accent1"/>
+          <w:sz w:val="36"/>
+          <w:szCs w:val="36"/>
+        </w:rPr>
+        <w:drawing>
+          <wp:inline distT="0" distB="0" distL="0" distR="0" wp14:anchorId="47E972E3" wp14:editId="7D4BE140">
+            <wp:extent cx="4572000" cy="3429000"/>
+            <wp:effectExtent l="0" t="0" r="0" b="0"/>
+            <wp:docPr id="40" name="Vídeo 40" descr="2022 12 04 22 52 18 Trim">
+              <a:hlinkClick xmlns:a="http://schemas.openxmlformats.org/drawingml/2006/main" r:id="rId44"/>
+            </wp:docPr>
+            <wp:cNvGraphicFramePr>
+              <a:graphicFrameLocks xmlns:a="http://schemas.openxmlformats.org/drawingml/2006/main" noChangeAspect="1"/>
+            </wp:cNvGraphicFramePr>
+            <a:graphic xmlns:a="http://schemas.openxmlformats.org/drawingml/2006/main">
+              <a:graphicData uri="http://schemas.openxmlformats.org/drawingml/2006/picture">
+                <pic:pic xmlns:pic="http://schemas.openxmlformats.org/drawingml/2006/picture">
+                  <pic:nvPicPr>
+                    <pic:cNvPr id="40" name="Vídeo 40" descr="2022 12 04 22 52 18 Trim">
+                      <a:hlinkClick r:id="rId44"/>
+                    </pic:cNvPr>
+                    <pic:cNvPicPr/>
+                  </pic:nvPicPr>
+                  <pic:blipFill>
+                    <a:blip r:embed="rId45">
+                      <a:extLst>
+                        <a:ext uri="{28A0092B-C50C-407E-A947-70E740481C1C}">
+                          <a14:useLocalDpi xmlns:a14="http://schemas.microsoft.com/office/drawing/2010/main" val="0"/>
+                        </a:ext>
+                        <a:ext uri="{C809E66F-F1BF-436E-b5F7-EEA9579F0CBA}">
+                          <wp15:webVideoPr xmlns:wp15="http://schemas.microsoft.com/office/word/2012/wordprocessingDrawing" embeddedHtml="&lt;iframe width=&quot;200&quot; height=&quot;113&quot; src=&quot;https://www.youtube.com/embed/5GlAPrGndAM?feature=oembed&quot; frameborder=&quot;0&quot; allow=&quot;accelerometer; autoplay; clipboard-write; encrypted-media; gyroscope; picture-in-picture&quot; allowfullscreen=&quot;&quot; title=&quot;2022 12 04 22 52 18 Trim&quot; sandbox=&quot;allow-scripts allow-same-origin allow-popups&quot;&gt;&lt;/iframe&gt;" h="113" w="200"/>
+                        </a:ext>
+                      </a:extLst>
+                    </a:blip>
+                    <a:stretch>
+                      <a:fillRect/>
+                    </a:stretch>
+                  </pic:blipFill>
+                  <pic:spPr>
+                    <a:xfrm>
+                      <a:off x="0" y="0"/>
+                      <a:ext cx="4572000" cy="3429000"/>
+                    </a:xfrm>
+                    <a:prstGeom prst="rect">
+                      <a:avLst/>
+                    </a:prstGeom>
+                  </pic:spPr>
+                </pic:pic>
+              </a:graphicData>
+            </a:graphic>
+          </wp:inline>
+        </w:drawing>
+      </w:r>
+    </w:p>
+    <w:p>
+      <w:pPr>
+        <w:jc w:val="center"/>
+        <w:rPr>
           <w:color w:val="000000" w:themeColor="text1"/>
         </w:rPr>
       </w:pPr>
@@ -12853,6 +12919,7 @@
         <w:rPr>
           <w:color w:val="000000" w:themeColor="text1"/>
         </w:rPr>
+        <w:lastRenderedPageBreak/>
         <w:tab/>
       </w:r>
       <w:r>
@@ -13509,6 +13576,7 @@
           <w:sz w:val="32"/>
           <w:szCs w:val="32"/>
         </w:rPr>
+        <w:lastRenderedPageBreak/>
         <w:tab/>
       </w:r>
       <w:r>
@@ -13775,7 +13843,6 @@
           <w:sz w:val="32"/>
           <w:szCs w:val="32"/>
         </w:rPr>
-        <w:lastRenderedPageBreak/>
         <w:t>Video</w:t>
       </w:r>
       <w:r>

</xml_diff>